<commit_message>
Add power amplifier and powertrain links
</commit_message>
<xml_diff>
--- a/HighPowerAmplifierLinks.docx
+++ b/HighPowerAmplifierLinks.docx
@@ -160,10 +160,2115 @@
         </w:r>
       </w:hyperlink>
     </w:p>
+    <w:p/>
+    <w:p>
+      <w:r>
+        <w:t xml:space="preserve">Scrutinizing a </w:t>
+      </w:r>
+      <w:proofErr w:type="spellStart"/>
+      <w:r>
+        <w:t>SiC</w:t>
+      </w:r>
+      <w:proofErr w:type="spellEnd"/>
+      <w:r>
+        <w:t xml:space="preserve"> Transistor Gate-Driver IC</w:t>
+      </w:r>
+    </w:p>
+    <w:p>
+      <w:hyperlink r:id="rId14" w:history="1">
+        <w:r>
+          <w:rPr>
+            <w:rStyle w:val="Hyperlink"/>
+          </w:rPr>
+          <w:t>https://www.electronicdesign.com/power/scrutinizing-sic-transistor-gate-driver-ic</w:t>
+        </w:r>
+      </w:hyperlink>
+    </w:p>
+    <w:p>
+      <w:r>
+        <w:t>How Wide-Bandgap Devices Add Value in Bidirectional Power Conversion</w:t>
+      </w:r>
+    </w:p>
+    <w:p>
+      <w:hyperlink r:id="rId15" w:history="1">
+        <w:r>
+          <w:rPr>
+            <w:rStyle w:val="Hyperlink"/>
+          </w:rPr>
+          <w:t>https://www.electronicdesign.com/automotive/how-wide-bandgap-devices-add-value-bidirectional-power-conversion</w:t>
+        </w:r>
+      </w:hyperlink>
+    </w:p>
+    <w:p>
+      <w:hyperlink r:id="rId16" w:history="1">
+        <w:r>
+          <w:rPr>
+            <w:rStyle w:val="Hyperlink"/>
+          </w:rPr>
+          <w:t>https://unitedsic.com/unitedsic-adds-2-new-650v-sic-fet-packages-to-uf3c-fast-series/</w:t>
+        </w:r>
+      </w:hyperlink>
+    </w:p>
+    <w:p>
+      <w:r>
+        <w:t>Data Sheet</w:t>
+      </w:r>
+    </w:p>
+    <w:p>
+      <w:pPr>
+        <w:rPr>
+          <w:color w:val="5A5A5A"/>
+        </w:rPr>
+      </w:pPr>
+      <w:hyperlink r:id="rId17" w:history="1">
+        <w:r>
+          <w:rPr>
+            <w:rStyle w:val="Hyperlink"/>
+          </w:rPr>
+          <w:t>https://www.mouser.com/datasheet/2/827/DS_UF3C065080T3S-1623603.pdf</w:t>
+        </w:r>
+      </w:hyperlink>
+    </w:p>
+    <w:p>
+      <w:r>
+        <w:t xml:space="preserve">Designing with United </w:t>
+      </w:r>
+      <w:proofErr w:type="spellStart"/>
+      <w:r>
+        <w:t>SiC</w:t>
+      </w:r>
+      <w:proofErr w:type="spellEnd"/>
+      <w:r>
+        <w:t xml:space="preserve"> FETs</w:t>
+      </w:r>
+    </w:p>
+    <w:p>
+      <w:hyperlink r:id="rId18" w:history="1">
+        <w:r>
+          <w:rPr>
+            <w:rStyle w:val="Hyperlink"/>
+          </w:rPr>
+          <w:t>http://files.iccmedia.com/pdf/2018_powercon/munich1_1330_unitedsic.pdf</w:t>
+        </w:r>
+      </w:hyperlink>
+    </w:p>
+    <w:p>
+      <w:r>
+        <w:t>Mouser</w:t>
+      </w:r>
+    </w:p>
+    <w:p>
+      <w:hyperlink r:id="rId19" w:history="1">
+        <w:r>
+          <w:rPr>
+            <w:rStyle w:val="Hyperlink"/>
+          </w:rPr>
+          <w:t>https://www.mouser.com/ProductDetail/UnitedSiC/UF3C065080T3S?qs=uwxL4vQweFMDD2W8AaE%252B%252Bg%3D%3D</w:t>
+        </w:r>
+      </w:hyperlink>
+    </w:p>
+    <w:p>
+      <w:hyperlink r:id="rId20" w:history="1">
+        <w:r>
+          <w:rPr>
+            <w:rStyle w:val="Hyperlink"/>
+          </w:rPr>
+          <w:t>https://www.mouser.com/ProductDetail/UnitedSiC/UJ3C065030K3S?qs=XFmntM7Yc9fNlgmaO4KCdg%3D%3D</w:t>
+        </w:r>
+      </w:hyperlink>
+    </w:p>
+    <w:p>
+      <w:r>
+        <w:t xml:space="preserve">Improving Totem-Pole PFC and </w:t>
+      </w:r>
+      <w:proofErr w:type="gramStart"/>
+      <w:r>
+        <w:t>On Board</w:t>
+      </w:r>
+      <w:proofErr w:type="gramEnd"/>
+      <w:r>
+        <w:t xml:space="preserve"> Charger performance with next generation components</w:t>
+      </w:r>
+    </w:p>
+    <w:p>
+      <w:hyperlink r:id="rId21" w:history="1">
+        <w:r>
+          <w:rPr>
+            <w:rStyle w:val="Hyperlink"/>
+          </w:rPr>
+          <w:t>https://www.psma.com/sites/default/files/uploads/tech-forums-semiconductor/presentations/is015-improving-totem-pole-pfc-and-board-charger-performance-next-generation-components.pdf</w:t>
+        </w:r>
+      </w:hyperlink>
+    </w:p>
+    <w:p/>
+    <w:p>
+      <w:r>
+        <w:t>5 ways to generate a sine wave</w:t>
+      </w:r>
+    </w:p>
+    <w:p>
+      <w:pPr>
+        <w:rPr>
+          <w:color w:val="5A5A5A"/>
+        </w:rPr>
+      </w:pPr>
+      <w:hyperlink r:id="rId22" w:history="1">
+        <w:r>
+          <w:rPr>
+            <w:rStyle w:val="Hyperlink"/>
+          </w:rPr>
+          <w:t>https://www.analogictips.com/sine-wave-generation/</w:t>
+        </w:r>
+      </w:hyperlink>
+    </w:p>
+    <w:p>
+      <w:r>
+        <w:t>Simple Generator Provides Very-Low-Frequency Distortion Sine and Square Waves</w:t>
+      </w:r>
+    </w:p>
+    <w:p>
+      <w:pPr>
+        <w:rPr>
+          <w:color w:val="5A5A5A"/>
+        </w:rPr>
+      </w:pPr>
+      <w:hyperlink r:id="rId23" w:history="1">
+        <w:r>
+          <w:rPr>
+            <w:rStyle w:val="Hyperlink"/>
+          </w:rPr>
+          <w:t>https://www.electronicdesign.com/analog/simple-generator-provides-very-low-frequencydistortion-sine-and-square-waves</w:t>
+        </w:r>
+      </w:hyperlink>
+    </w:p>
+    <w:p>
+      <w:r>
+        <w:t>LT1007/LT1037 Ultrapure 1kHz Sine Wave Generator</w:t>
+      </w:r>
+    </w:p>
+    <w:p>
+      <w:pPr>
+        <w:rPr>
+          <w:color w:val="5A5A5A"/>
+        </w:rPr>
+      </w:pPr>
+      <w:hyperlink r:id="rId24" w:anchor="cc-overview" w:history="1">
+        <w:r>
+          <w:rPr>
+            <w:rStyle w:val="Hyperlink"/>
+          </w:rPr>
+          <w:t>https://www.analog.com/en/design-center/reference-designs/circuit-collections/lt1007-lt1037-ultrapure-1khz-sine-wave-generator.html#cc-overview</w:t>
+        </w:r>
+      </w:hyperlink>
+    </w:p>
+    <w:p>
+      <w:r>
+        <w:t>Sine Wave Generator Circuit</w:t>
+      </w:r>
+    </w:p>
+    <w:p>
+      <w:pPr>
+        <w:rPr>
+          <w:color w:val="5A5A5A"/>
+        </w:rPr>
+      </w:pPr>
+      <w:hyperlink r:id="rId25" w:history="1">
+        <w:r>
+          <w:rPr>
+            <w:rStyle w:val="Hyperlink"/>
+          </w:rPr>
+          <w:t>https://www.electroschematics.com/13021/sine-wave-generator-circuit/</w:t>
+        </w:r>
+      </w:hyperlink>
+    </w:p>
+    <w:p/>
+    <w:p>
+      <w:r>
+        <w:t>Solid State Relays</w:t>
+      </w:r>
+    </w:p>
+    <w:p>
+      <w:hyperlink r:id="rId26" w:history="1">
+        <w:r>
+          <w:rPr>
+            <w:rStyle w:val="Hyperlink"/>
+          </w:rPr>
+          <w:t>https://www.digikey.com/products/en/relays/solid-state-relays/183</w:t>
+        </w:r>
+      </w:hyperlink>
+    </w:p>
+    <w:p/>
+    <w:p>
+      <w:hyperlink r:id="rId27" w:history="1">
+        <w:r>
+          <w:rPr>
+            <w:rStyle w:val="Hyperlink"/>
+          </w:rPr>
+          <w:t>https://www.mouser.com/Electromechanical/Relays/Solid-State-Relays/_/N-ay0ti</w:t>
+        </w:r>
+      </w:hyperlink>
+    </w:p>
+    <w:p/>
+    <w:p/>
+    <w:p>
+      <w:hyperlink r:id="rId28" w:history="1">
+        <w:r>
+          <w:rPr>
+            <w:rStyle w:val="Hyperlink"/>
+          </w:rPr>
+          <w:t>https://www.allaboutcircuits.com/technical-articles/basics-of-ssr-solid-state-relay-the-switching-device/</w:t>
+        </w:r>
+      </w:hyperlink>
+    </w:p>
+    <w:p/>
+    <w:p>
+      <w:hyperlink r:id="rId29" w:history="1">
+        <w:r>
+          <w:rPr>
+            <w:rStyle w:val="Hyperlink"/>
+          </w:rPr>
+          <w:t>https://www.phidgets.com/docs/Solid_State_Relay_Primer</w:t>
+        </w:r>
+      </w:hyperlink>
+    </w:p>
+    <w:p/>
+    <w:p>
+      <w:pPr>
+        <w:pStyle w:val="Heading3"/>
+        <w:shd w:val="clear" w:color="auto" w:fill="FFFFFF"/>
+        <w:spacing w:before="0" w:beforeAutospacing="0" w:after="0" w:afterAutospacing="0"/>
+        <w:rPr>
+          <w:rFonts w:eastAsia="Times New Roman"/>
+          <w:color w:val="474747"/>
+          <w:sz w:val="33"/>
+          <w:szCs w:val="33"/>
+        </w:rPr>
+      </w:pPr>
+      <w:r>
+        <w:rPr>
+          <w:rStyle w:val="mw-headline"/>
+          <w:rFonts w:eastAsia="Times New Roman"/>
+          <w:color w:val="474747"/>
+          <w:sz w:val="33"/>
+          <w:szCs w:val="33"/>
+        </w:rPr>
+        <w:t>Proportional Control SSR</w:t>
+      </w:r>
+    </w:p>
+    <w:p>
+      <w:pPr>
+        <w:pStyle w:val="NormalWeb"/>
+        <w:shd w:val="clear" w:color="auto" w:fill="FFFFFF"/>
+        <w:spacing w:before="96" w:beforeAutospacing="0" w:after="120" w:afterAutospacing="0"/>
+        <w:rPr>
+          <w:rFonts w:ascii="Arial" w:hAnsi="Arial" w:cs="Arial"/>
+          <w:color w:val="474747"/>
+          <w:sz w:val="24"/>
+          <w:szCs w:val="24"/>
+        </w:rPr>
+      </w:pPr>
+      <w:r>
+        <w:rPr>
+          <w:rFonts w:ascii="Arial" w:hAnsi="Arial" w:cs="Arial"/>
+          <w:color w:val="474747"/>
+          <w:sz w:val="24"/>
+          <w:szCs w:val="24"/>
+        </w:rPr>
+        <w:t>Proportional Control Relays (often simply called "Control Relays") are SSRs you can use to control the amount of power to the load. Rather than reduce the voltage, or somehow limit the current - which would be very expensive solutions, the Proportional SSR reduces power by turning the load on/off quickly, feeding full power in short pulses.</w:t>
+      </w:r>
+    </w:p>
+    <w:p>
+      <w:pPr>
+        <w:pStyle w:val="NormalWeb"/>
+        <w:shd w:val="clear" w:color="auto" w:fill="FFFFFF"/>
+        <w:spacing w:before="96" w:beforeAutospacing="0" w:after="120" w:afterAutospacing="0"/>
+        <w:rPr>
+          <w:rFonts w:ascii="Arial" w:hAnsi="Arial" w:cs="Arial"/>
+          <w:color w:val="474747"/>
+          <w:sz w:val="24"/>
+          <w:szCs w:val="24"/>
+        </w:rPr>
+      </w:pPr>
+      <w:r>
+        <w:rPr>
+          <w:rFonts w:ascii="Arial" w:hAnsi="Arial" w:cs="Arial"/>
+          <w:color w:val="474747"/>
+          <w:sz w:val="24"/>
+          <w:szCs w:val="24"/>
+        </w:rPr>
+        <w:t xml:space="preserve">Proportional SSRs are controlled by a variable voltage - as the control voltage increases, more power is available to the load. Our </w:t>
+      </w:r>
+      <w:proofErr w:type="spellStart"/>
+      <w:r>
+        <w:rPr>
+          <w:rFonts w:ascii="Arial" w:hAnsi="Arial" w:cs="Arial"/>
+          <w:color w:val="474747"/>
+          <w:sz w:val="24"/>
+          <w:szCs w:val="24"/>
+        </w:rPr>
+        <w:t>PhidgetAnalog</w:t>
+      </w:r>
+      <w:proofErr w:type="spellEnd"/>
+      <w:r>
+        <w:rPr>
+          <w:rFonts w:ascii="Arial" w:hAnsi="Arial" w:cs="Arial"/>
+          <w:color w:val="474747"/>
+          <w:sz w:val="24"/>
+          <w:szCs w:val="24"/>
+        </w:rPr>
+        <w:t xml:space="preserve"> product can be used to control Proportional SSRs, since an </w:t>
+      </w:r>
+      <w:hyperlink r:id="rId30" w:tooltip="Analog Output Primer" w:history="1">
+        <w:r>
+          <w:rPr>
+            <w:rStyle w:val="Hyperlink"/>
+            <w:rFonts w:ascii="Arial" w:hAnsi="Arial" w:cs="Arial"/>
+            <w:color w:val="269964"/>
+            <w:sz w:val="24"/>
+            <w:szCs w:val="24"/>
+          </w:rPr>
+          <w:t>analog output</w:t>
+        </w:r>
+      </w:hyperlink>
+      <w:r>
+        <w:rPr>
+          <w:rFonts w:ascii="Arial" w:hAnsi="Arial" w:cs="Arial"/>
+          <w:color w:val="474747"/>
+          <w:sz w:val="24"/>
+          <w:szCs w:val="24"/>
+        </w:rPr>
+        <w:t> can output various amounts of voltage, as opposed to a digital output, which only has two states- high and low. We don't sell Proportional SSRs - but they can be purchased from </w:t>
+      </w:r>
+      <w:proofErr w:type="spellStart"/>
+      <w:r>
+        <w:rPr>
+          <w:rFonts w:ascii="Arial" w:hAnsi="Arial" w:cs="Arial"/>
+          <w:color w:val="474747"/>
+          <w:sz w:val="24"/>
+          <w:szCs w:val="24"/>
+        </w:rPr>
+        <w:fldChar w:fldCharType="begin"/>
+      </w:r>
+      <w:r>
+        <w:rPr>
+          <w:rFonts w:ascii="Arial" w:hAnsi="Arial" w:cs="Arial"/>
+          <w:color w:val="474747"/>
+          <w:sz w:val="24"/>
+          <w:szCs w:val="24"/>
+        </w:rPr>
+        <w:instrText xml:space="preserve"> HYPERLINK "http://www.digikey.com/" </w:instrText>
+      </w:r>
+      <w:r>
+        <w:rPr>
+          <w:rFonts w:ascii="Arial" w:hAnsi="Arial" w:cs="Arial"/>
+          <w:color w:val="474747"/>
+          <w:sz w:val="24"/>
+          <w:szCs w:val="24"/>
+        </w:rPr>
+        <w:fldChar w:fldCharType="separate"/>
+      </w:r>
+      <w:r>
+        <w:rPr>
+          <w:rStyle w:val="Hyperlink"/>
+          <w:rFonts w:ascii="Arial" w:hAnsi="Arial" w:cs="Arial"/>
+          <w:color w:val="269964"/>
+          <w:sz w:val="24"/>
+          <w:szCs w:val="24"/>
+        </w:rPr>
+        <w:t>Digikey</w:t>
+      </w:r>
+      <w:proofErr w:type="spellEnd"/>
+      <w:r>
+        <w:rPr>
+          <w:rFonts w:ascii="Arial" w:hAnsi="Arial" w:cs="Arial"/>
+          <w:color w:val="474747"/>
+          <w:sz w:val="24"/>
+          <w:szCs w:val="24"/>
+        </w:rPr>
+        <w:fldChar w:fldCharType="end"/>
+      </w:r>
+      <w:r>
+        <w:rPr>
+          <w:rFonts w:ascii="Arial" w:hAnsi="Arial" w:cs="Arial"/>
+          <w:color w:val="474747"/>
+          <w:sz w:val="24"/>
+          <w:szCs w:val="24"/>
+        </w:rPr>
+        <w:t>, where they are called AC Linear Controlled SSRs.</w:t>
+      </w:r>
+    </w:p>
+    <w:p>
+      <w:pPr>
+        <w:pStyle w:val="NormalWeb"/>
+        <w:shd w:val="clear" w:color="auto" w:fill="FFFFFF"/>
+        <w:spacing w:before="96" w:beforeAutospacing="0" w:after="120" w:afterAutospacing="0"/>
+        <w:rPr>
+          <w:rFonts w:ascii="Arial" w:hAnsi="Arial" w:cs="Arial"/>
+          <w:color w:val="474747"/>
+          <w:sz w:val="24"/>
+          <w:szCs w:val="24"/>
+        </w:rPr>
+      </w:pPr>
+      <w:r>
+        <w:rPr>
+          <w:rFonts w:ascii="Arial" w:hAnsi="Arial" w:cs="Arial"/>
+          <w:color w:val="474747"/>
+          <w:sz w:val="24"/>
+          <w:szCs w:val="24"/>
+        </w:rPr>
+        <w:t xml:space="preserve">A quick and dirty solution for dimming with </w:t>
+      </w:r>
+      <w:proofErr w:type="spellStart"/>
+      <w:r>
+        <w:rPr>
+          <w:rFonts w:ascii="Arial" w:hAnsi="Arial" w:cs="Arial"/>
+          <w:color w:val="474747"/>
+          <w:sz w:val="24"/>
+          <w:szCs w:val="24"/>
+        </w:rPr>
+        <w:t>Phidgets</w:t>
+      </w:r>
+      <w:proofErr w:type="spellEnd"/>
+      <w:r>
+        <w:rPr>
+          <w:rFonts w:ascii="Arial" w:hAnsi="Arial" w:cs="Arial"/>
+          <w:color w:val="474747"/>
+          <w:sz w:val="24"/>
+          <w:szCs w:val="24"/>
+        </w:rPr>
+        <w:t xml:space="preserve"> is to use an RC Servo Motor with a </w:t>
+      </w:r>
+      <w:proofErr w:type="spellStart"/>
+      <w:r>
+        <w:rPr>
+          <w:rFonts w:ascii="Arial" w:hAnsi="Arial" w:cs="Arial"/>
+          <w:color w:val="474747"/>
+          <w:sz w:val="24"/>
+          <w:szCs w:val="24"/>
+        </w:rPr>
+        <w:t>PhidgetAdvancedServo</w:t>
+      </w:r>
+      <w:proofErr w:type="spellEnd"/>
+      <w:r>
+        <w:rPr>
+          <w:rFonts w:ascii="Arial" w:hAnsi="Arial" w:cs="Arial"/>
+          <w:color w:val="474747"/>
+          <w:sz w:val="24"/>
+          <w:szCs w:val="24"/>
+        </w:rPr>
+        <w:t xml:space="preserve"> controller to rotate the knob on a light dimmer. From software, the RC Servo Motor is rotated to the desired position, cranking the knob as it turns. While this may seem like a roundabout way of achieving proportional control, dimmers tend to be much less expensive because they are less specialized and are manufactured in greater quantity.</w:t>
+      </w:r>
+    </w:p>
+    <w:p/>
+    <w:p>
+      <w:r>
+        <w:t>Supercapacitors</w:t>
+      </w:r>
+    </w:p>
+    <w:p>
+      <w:hyperlink r:id="rId31" w:history="1">
+        <w:r>
+          <w:rPr>
+            <w:rStyle w:val="Hyperlink"/>
+          </w:rPr>
+          <w:t>https://www.murata.com/~/media/webrenewal/products/capacitor/edlc/techguide/electrical/c2m1cxs-053.ashx</w:t>
+        </w:r>
+      </w:hyperlink>
+    </w:p>
+    <w:p/>
+    <w:p>
+      <w:pPr>
+        <w:rPr>
+          <w:color w:val="5A5A5A"/>
+        </w:rPr>
+      </w:pPr>
+      <w:hyperlink r:id="rId32" w:history="1">
+        <w:r>
+          <w:rPr>
+            <w:rStyle w:val="Hyperlink"/>
+          </w:rPr>
+          <w:t>https://www.eaton.com/content/dam/eaton/products/electronic-components/resources/technical/eaton-supercapacitor-application-guidelines.pdf</w:t>
+        </w:r>
+      </w:hyperlink>
+    </w:p>
+    <w:p>
+      <w:hyperlink r:id="rId33" w:history="1">
+        <w:r>
+          <w:rPr>
+            <w:rStyle w:val="Hyperlink"/>
+          </w:rPr>
+          <w:t>https://www.eaton.com/us/en-us/products/electronic-components/supercapacitor-calculator.html</w:t>
+        </w:r>
+      </w:hyperlink>
+    </w:p>
+    <w:p/>
+    <w:p>
+      <w:hyperlink r:id="rId34" w:history="1">
+        <w:r>
+          <w:rPr>
+            <w:rStyle w:val="Hyperlink"/>
+          </w:rPr>
+          <w:t>https://www.ttiinc.com/content/dam/ttiinc/manufacturers/kemet/pdf/LED_Lighting_and_Supercapacitors.pdf</w:t>
+        </w:r>
+      </w:hyperlink>
+    </w:p>
+    <w:p>
+      <w:hyperlink r:id="rId35" w:history="1">
+        <w:r>
+          <w:rPr>
+            <w:rStyle w:val="Hyperlink"/>
+          </w:rPr>
+          <w:t>https://www.digikey.com/Site/Global/Layouts/DownloadPdf.ashx?pdfUrl=79E12686AEDF4E499972BEDDEAA151DF</w:t>
+        </w:r>
+      </w:hyperlink>
+    </w:p>
+    <w:p/>
+    <w:p>
+      <w:hyperlink r:id="rId36" w:history="1">
+        <w:r>
+          <w:rPr>
+            <w:rStyle w:val="Hyperlink"/>
+          </w:rPr>
+          <w:t>https://www.analog.com/media/en/reference-design-documentation/design-notes/dn450f.pdf</w:t>
+        </w:r>
+      </w:hyperlink>
+    </w:p>
+    <w:p/>
+    <w:p/>
+    <w:p>
+      <w:r>
+        <w:lastRenderedPageBreak/>
+        <w:t>Illinois Capacitor DGH Series Supercapacitors offer massive capacitance, low ESR and very low cost. Line now expanded up to 470F!</w:t>
+      </w:r>
+    </w:p>
+    <w:p>
+      <w:hyperlink r:id="rId37" w:history="1">
+        <w:r>
+          <w:rPr>
+            <w:rStyle w:val="Hyperlink"/>
+          </w:rPr>
+          <w:t>https://www.illinoiscapacitor.com/products/dgh_new_series.aspx?mkt_tok=eyJpIjoiTWpVd01USTRaakl5WkRJMiIsInQiOiJPeUVSUWxtcThBdzN5bUk4S0pZOFRtcVwvNUpqcmJxWDF5OEQ4Y0F0ZGJzRE9tZlJcLzQ3bWZDTE9hMkVKTitzM3l4UUVvZlwvdW5iVkRCYXhyV280VEJRQ2lnVkdNb0pXblpEUnE3WVZwUklDOGo2N2l5WWdVaTNuMG11R1ZHS1crTSJ9</w:t>
+        </w:r>
+      </w:hyperlink>
+    </w:p>
+    <w:p>
+      <w:r>
+        <w:t>MOSFETs</w:t>
+      </w:r>
+    </w:p>
+    <w:p>
+      <w:hyperlink r:id="rId38" w:history="1">
+        <w:r>
+          <w:rPr>
+            <w:rStyle w:val="Hyperlink"/>
+          </w:rPr>
+          <w:t>https://www.electronics-tutorials.ws/transistor/tran_7.html</w:t>
+        </w:r>
+      </w:hyperlink>
+    </w:p>
+    <w:p>
+      <w:pPr>
+        <w:spacing w:after="240" w:line="240" w:lineRule="atLeast"/>
+        <w:rPr>
+          <w:rFonts w:ascii="Arial" w:eastAsia="Calibri" w:hAnsi="Arial" w:cs="Arial"/>
+        </w:rPr>
+      </w:pPr>
+    </w:p>
+    <w:p>
+      <w:pPr>
+        <w:spacing w:after="240" w:line="240" w:lineRule="atLeast"/>
+        <w:rPr>
+          <w:rFonts w:ascii="Arial" w:eastAsia="Calibri" w:hAnsi="Arial" w:cs="Arial"/>
+        </w:rPr>
+      </w:pPr>
+      <w:r>
+        <w:rPr>
+          <w:rFonts w:ascii="Arial" w:eastAsia="Calibri" w:hAnsi="Arial" w:cs="Arial"/>
+        </w:rPr>
+        <w:t>MOSFET Amplifiers</w:t>
+      </w:r>
+    </w:p>
+    <w:p>
+      <w:pPr>
+        <w:spacing w:after="240" w:line="240" w:lineRule="atLeast"/>
+        <w:rPr>
+          <w:rFonts w:ascii="Arial" w:eastAsia="Calibri" w:hAnsi="Arial" w:cs="Arial"/>
+        </w:rPr>
+      </w:pPr>
+      <w:hyperlink r:id="rId39" w:history="1">
+        <w:r>
+          <w:rPr>
+            <w:rFonts w:ascii="Arial" w:eastAsia="Calibri" w:hAnsi="Arial" w:cs="Arial"/>
+            <w:color w:val="3D7A96"/>
+          </w:rPr>
+          <w:t>https://www.electronics-tutorials.ws/amplifier/mosfet-amplifier.html</w:t>
+        </w:r>
+      </w:hyperlink>
+    </w:p>
+    <w:p>
+      <w:pPr>
+        <w:spacing w:after="240" w:line="240" w:lineRule="atLeast"/>
+        <w:rPr>
+          <w:rFonts w:ascii="Arial" w:eastAsia="Calibri" w:hAnsi="Arial" w:cs="Arial"/>
+        </w:rPr>
+      </w:pPr>
+      <w:r>
+        <w:rPr>
+          <w:rFonts w:ascii="Arial" w:eastAsia="Calibri" w:hAnsi="Arial" w:cs="Arial"/>
+        </w:rPr>
+        <w:t xml:space="preserve">N-type </w:t>
+      </w:r>
+      <w:proofErr w:type="spellStart"/>
+      <w:r>
+        <w:rPr>
+          <w:rFonts w:ascii="Arial" w:eastAsia="Calibri" w:hAnsi="Arial" w:cs="Arial"/>
+        </w:rPr>
+        <w:t>eMOSFET</w:t>
+      </w:r>
+      <w:proofErr w:type="spellEnd"/>
+      <w:r>
+        <w:rPr>
+          <w:rFonts w:ascii="Arial" w:eastAsia="Calibri" w:hAnsi="Arial" w:cs="Arial"/>
+        </w:rPr>
+        <w:t xml:space="preserve"> Characteristics Curves</w:t>
+      </w:r>
+    </w:p>
+    <w:p>
+      <w:pPr>
+        <w:spacing w:after="240" w:line="240" w:lineRule="atLeast"/>
+        <w:rPr>
+          <w:rFonts w:ascii="Arial" w:eastAsia="Calibri" w:hAnsi="Arial" w:cs="Arial"/>
+        </w:rPr>
+      </w:pPr>
+      <w:hyperlink r:id="rId40" w:history="1">
+        <w:r>
+          <w:rPr>
+            <w:rFonts w:ascii="Arial" w:eastAsia="Calibri" w:hAnsi="Arial" w:cs="Arial"/>
+            <w:color w:val="3D7A96"/>
+          </w:rPr>
+          <w:t>https://www.youtube.com/watch?v=H7Gdz4QTvUU</w:t>
+        </w:r>
+      </w:hyperlink>
+    </w:p>
+    <w:p>
+      <w:pPr>
+        <w:spacing w:after="240" w:line="240" w:lineRule="atLeast"/>
+        <w:rPr>
+          <w:rFonts w:ascii="Arial" w:eastAsia="Calibri" w:hAnsi="Arial" w:cs="Arial"/>
+        </w:rPr>
+      </w:pPr>
+      <w:hyperlink r:id="rId41" w:history="1">
+        <w:r>
+          <w:rPr>
+            <w:rFonts w:ascii="Arial" w:eastAsia="Calibri" w:hAnsi="Arial" w:cs="Arial"/>
+            <w:color w:val="3D7A96"/>
+          </w:rPr>
+          <w:t>https://www.youtube.com/watch?v=WFWuDjQxFcI</w:t>
+        </w:r>
+      </w:hyperlink>
+    </w:p>
+    <w:p>
+      <w:pPr>
+        <w:spacing w:after="240" w:line="240" w:lineRule="atLeast"/>
+        <w:rPr>
+          <w:rFonts w:ascii="Arial" w:eastAsia="Calibri" w:hAnsi="Arial" w:cs="Arial"/>
+        </w:rPr>
+      </w:pPr>
+    </w:p>
+    <w:p>
+      <w:pPr>
+        <w:spacing w:after="240" w:line="240" w:lineRule="atLeast"/>
+        <w:rPr>
+          <w:rFonts w:ascii="Arial" w:eastAsia="Calibri" w:hAnsi="Arial" w:cs="Arial"/>
+        </w:rPr>
+      </w:pPr>
+      <w:r>
+        <w:rPr>
+          <w:rFonts w:ascii="Arial" w:eastAsia="Calibri" w:hAnsi="Arial" w:cs="Arial"/>
+        </w:rPr>
+        <w:t>Book chapter on FET Amplifiers</w:t>
+      </w:r>
+    </w:p>
+    <w:p>
+      <w:pPr>
+        <w:spacing w:after="240" w:line="240" w:lineRule="atLeast"/>
+        <w:rPr>
+          <w:rFonts w:ascii="Arial" w:eastAsia="Calibri" w:hAnsi="Arial" w:cs="Arial"/>
+        </w:rPr>
+      </w:pPr>
+      <w:hyperlink r:id="rId42" w:history="1">
+        <w:r>
+          <w:rPr>
+            <w:rFonts w:ascii="Arial" w:eastAsia="Calibri" w:hAnsi="Arial" w:cs="Arial"/>
+            <w:color w:val="3D7A96"/>
+          </w:rPr>
+          <w:t>http://www.mhhe.com/engcs/electrical/neamen01/ch06.pdf</w:t>
+        </w:r>
+      </w:hyperlink>
+    </w:p>
+    <w:p>
+      <w:pPr>
+        <w:spacing w:after="240" w:line="240" w:lineRule="atLeast"/>
+        <w:rPr>
+          <w:rFonts w:ascii="Arial" w:eastAsia="Calibri" w:hAnsi="Arial" w:cs="Arial"/>
+        </w:rPr>
+      </w:pPr>
+      <w:hyperlink r:id="rId43" w:history="1">
+        <w:r>
+          <w:rPr>
+            <w:rFonts w:ascii="Arial" w:eastAsia="Calibri" w:hAnsi="Arial" w:cs="Arial"/>
+            <w:color w:val="3D7A96"/>
+          </w:rPr>
+          <w:t>http://www.mhhe.com/engcs/electrical/neamen01/</w:t>
+        </w:r>
+      </w:hyperlink>
+    </w:p>
+    <w:p>
+      <w:pPr>
+        <w:spacing w:after="240" w:line="240" w:lineRule="atLeast"/>
+        <w:rPr>
+          <w:rFonts w:ascii="Arial" w:eastAsia="Calibri" w:hAnsi="Arial" w:cs="Arial"/>
+        </w:rPr>
+      </w:pPr>
+      <w:r>
+        <w:rPr>
+          <w:rFonts w:ascii="Arial" w:eastAsia="Calibri" w:hAnsi="Arial" w:cs="Arial"/>
+        </w:rPr>
+        <w:t>A practical approach to designing a MOSFET amplifier paper</w:t>
+      </w:r>
+    </w:p>
+    <w:p>
+      <w:pPr>
+        <w:spacing w:after="240" w:line="240" w:lineRule="atLeast"/>
+        <w:rPr>
+          <w:rFonts w:ascii="Arial" w:eastAsia="Calibri" w:hAnsi="Arial" w:cs="Arial"/>
+        </w:rPr>
+      </w:pPr>
+      <w:hyperlink r:id="rId44" w:history="1">
+        <w:r>
+          <w:rPr>
+            <w:rFonts w:ascii="Arial" w:eastAsia="Calibri" w:hAnsi="Arial" w:cs="Arial"/>
+            <w:color w:val="3D7A96"/>
+          </w:rPr>
+          <w:t>https://www.asee.org/public/conferences/56/papers/11289/download</w:t>
+        </w:r>
+      </w:hyperlink>
+    </w:p>
+    <w:p>
+      <w:pPr>
+        <w:spacing w:after="240" w:line="240" w:lineRule="atLeast"/>
+        <w:rPr>
+          <w:rFonts w:ascii="Arial" w:eastAsia="Calibri" w:hAnsi="Arial" w:cs="Arial"/>
+        </w:rPr>
+      </w:pPr>
+      <w:r>
+        <w:rPr>
+          <w:rFonts w:ascii="Arial" w:eastAsia="Calibri" w:hAnsi="Arial" w:cs="Arial"/>
+        </w:rPr>
+        <w:t>Lab 6: MOSFET Amplifier – UT Dallas</w:t>
+      </w:r>
+    </w:p>
+    <w:p>
+      <w:pPr>
+        <w:spacing w:after="240" w:line="240" w:lineRule="atLeast"/>
+        <w:rPr>
+          <w:rFonts w:ascii="Arial" w:eastAsia="Calibri" w:hAnsi="Arial" w:cs="Arial"/>
+        </w:rPr>
+      </w:pPr>
+      <w:hyperlink r:id="rId45" w:history="1">
+        <w:r>
+          <w:rPr>
+            <w:rFonts w:ascii="Arial" w:eastAsia="Calibri" w:hAnsi="Arial" w:cs="Arial"/>
+            <w:color w:val="3D7A96"/>
+          </w:rPr>
+          <w:t>http://www.utdallas.edu/~yxc101000/courses/3111Lab/handouts/Lab%206.pdf</w:t>
+        </w:r>
+      </w:hyperlink>
+    </w:p>
+    <w:p>
+      <w:pPr>
+        <w:spacing w:after="240" w:line="240" w:lineRule="atLeast"/>
+        <w:rPr>
+          <w:rFonts w:ascii="Arial" w:eastAsia="Calibri" w:hAnsi="Arial" w:cs="Arial"/>
+        </w:rPr>
+      </w:pPr>
+      <w:r>
+        <w:rPr>
+          <w:rFonts w:ascii="Arial" w:eastAsia="Calibri" w:hAnsi="Arial" w:cs="Arial"/>
+        </w:rPr>
+        <w:t>Circuits 2 A complete MOSFET example AC and DC analysis</w:t>
+      </w:r>
+    </w:p>
+    <w:p>
+      <w:pPr>
+        <w:spacing w:after="240" w:line="240" w:lineRule="atLeast"/>
+        <w:rPr>
+          <w:rFonts w:ascii="Arial" w:eastAsia="Calibri" w:hAnsi="Arial" w:cs="Arial"/>
+        </w:rPr>
+      </w:pPr>
+      <w:hyperlink r:id="rId46" w:history="1">
+        <w:r>
+          <w:rPr>
+            <w:rFonts w:ascii="Arial" w:eastAsia="Calibri" w:hAnsi="Arial" w:cs="Arial"/>
+            <w:color w:val="3D7A96"/>
+          </w:rPr>
+          <w:t>https://www.youtube.com/watch?v=kGgPOmOvg5M</w:t>
+        </w:r>
+      </w:hyperlink>
+    </w:p>
+    <w:p>
+      <w:pPr>
+        <w:spacing w:after="240" w:line="240" w:lineRule="atLeast"/>
+        <w:rPr>
+          <w:rFonts w:ascii="Arial" w:eastAsia="Calibri" w:hAnsi="Arial" w:cs="Arial"/>
+        </w:rPr>
+      </w:pPr>
+      <w:r>
+        <w:rPr>
+          <w:rFonts w:ascii="Arial" w:eastAsia="Calibri" w:hAnsi="Arial" w:cs="Arial"/>
+        </w:rPr>
+        <w:t xml:space="preserve">search </w:t>
+      </w:r>
+    </w:p>
+    <w:p>
+      <w:pPr>
+        <w:spacing w:after="240" w:line="240" w:lineRule="atLeast"/>
+        <w:rPr>
+          <w:rFonts w:ascii="Arial" w:eastAsia="Calibri" w:hAnsi="Arial" w:cs="Arial"/>
+        </w:rPr>
+      </w:pPr>
+      <w:hyperlink r:id="rId47" w:history="1">
+        <w:r>
+          <w:rPr>
+            <w:rFonts w:ascii="Arial" w:eastAsia="Calibri" w:hAnsi="Arial" w:cs="Arial"/>
+            <w:color w:val="3D7A96"/>
+          </w:rPr>
+          <w:t>https://www.google.com/search?q=MOSFET+AC+amplifier+circuit&amp;rlz=1C1GGRV_enUS759US759&amp;ei=NsEGW4qgB9Kb5gLFkZK4Dg&amp;start=0&amp;sa=N&amp;biw=1024&amp;bih=714</w:t>
+        </w:r>
+      </w:hyperlink>
+    </w:p>
+    <w:p>
+      <w:pPr>
+        <w:spacing w:after="240" w:line="240" w:lineRule="atLeast"/>
+        <w:rPr>
+          <w:rFonts w:ascii="Arial" w:eastAsia="Calibri" w:hAnsi="Arial" w:cs="Arial"/>
+        </w:rPr>
+      </w:pPr>
+    </w:p>
+    <w:p>
+      <w:pPr>
+        <w:spacing w:after="240" w:line="240" w:lineRule="atLeast"/>
+        <w:rPr>
+          <w:rFonts w:ascii="Arial" w:eastAsia="Calibri" w:hAnsi="Arial" w:cs="Arial"/>
+        </w:rPr>
+      </w:pPr>
+      <w:r>
+        <w:rPr>
+          <w:rFonts w:ascii="Arial" w:eastAsia="Calibri" w:hAnsi="Arial" w:cs="Arial"/>
+        </w:rPr>
+        <w:t>supplier</w:t>
+      </w:r>
+    </w:p>
+    <w:p>
+      <w:pPr>
+        <w:spacing w:after="240" w:line="240" w:lineRule="atLeast"/>
+        <w:rPr>
+          <w:rFonts w:ascii="Arial" w:eastAsia="Calibri" w:hAnsi="Arial" w:cs="Arial"/>
+        </w:rPr>
+      </w:pPr>
+      <w:hyperlink r:id="rId48" w:history="1">
+        <w:r>
+          <w:rPr>
+            <w:rFonts w:ascii="Arial" w:eastAsia="Calibri" w:hAnsi="Arial" w:cs="Arial"/>
+            <w:color w:val="3D7A96"/>
+          </w:rPr>
+          <w:t>https://www.ttiinc.com/content/ttiinc/en.html</w:t>
+        </w:r>
+      </w:hyperlink>
+    </w:p>
+    <w:p/>
+    <w:p>
+      <w:r>
+        <w:t>HIGH POWER (35 KW AND 190 KW) 352 MHZ SOLID STATE AMPLIFIERS FOR SYNCHROTRON SOLEIL</w:t>
+      </w:r>
+    </w:p>
+    <w:p>
+      <w:hyperlink r:id="rId49" w:history="1">
+        <w:r>
+          <w:rPr>
+            <w:rStyle w:val="Hyperlink"/>
+          </w:rPr>
+          <w:t>http://accelconf.web.cern.ch/accelconf/e04/papers/thpkf031.pdf</w:t>
+        </w:r>
+      </w:hyperlink>
+    </w:p>
+    <w:p>
+      <w:r>
+        <w:t>Development of 20 kW amplifier at very high frequency (VHF)</w:t>
+      </w:r>
+    </w:p>
+    <w:p>
+      <w:hyperlink r:id="rId50" w:history="1">
+        <w:r>
+          <w:rPr>
+            <w:rStyle w:val="Hyperlink"/>
+          </w:rPr>
+          <w:t>http://www.niscair.res.in/sciencecommunication/researchjournals/rejour/ijrsp/Fulltextsearch/2004/August%202004/IJRSP-vol%2033-August%202004-pp%20267-277.htm</w:t>
+        </w:r>
+      </w:hyperlink>
+    </w:p>
+    <w:p>
+      <w:r>
+        <w:t>A compact 10 kW, 476 MHz solid state radio frequency amplifier for pre-</w:t>
+      </w:r>
+      <w:proofErr w:type="spellStart"/>
+      <w:r>
+        <w:t>buncher</w:t>
+      </w:r>
+      <w:proofErr w:type="spellEnd"/>
+      <w:r>
+        <w:t xml:space="preserve"> cavity of free electron laser injector linear accelerator</w:t>
+      </w:r>
+    </w:p>
+    <w:p>
+      <w:hyperlink r:id="rId51" w:history="1">
+        <w:r>
+          <w:rPr>
+            <w:rStyle w:val="Hyperlink"/>
+          </w:rPr>
+          <w:t>https://www.ncbi.nlm.nih.gov/pubmed/24089846</w:t>
+        </w:r>
+      </w:hyperlink>
+    </w:p>
+    <w:p>
+      <w:r>
+        <w:t>LDMOS power transistor at Mouser</w:t>
+      </w:r>
+    </w:p>
+    <w:p>
+      <w:hyperlink r:id="rId52" w:history="1">
+        <w:r>
+          <w:rPr>
+            <w:rStyle w:val="Hyperlink"/>
+          </w:rPr>
+          <w:t>https://www.mouser.com/Semiconductors/Discrete-Semiconductors/Transistors/RF-Transistors/RF-MOSFET-Transistors/Newest-Products/_/N-ax1rx?P=1yot97p</w:t>
+        </w:r>
+      </w:hyperlink>
+    </w:p>
+    <w:p>
+      <w:r>
+        <w:t xml:space="preserve">MRFX1K80HR5 for $316 each 1.8kW NXP </w:t>
+      </w:r>
+      <w:r>
+        <w:rPr>
+          <w:color w:val="333333"/>
+          <w:sz w:val="20"/>
+          <w:szCs w:val="20"/>
+        </w:rPr>
+        <w:t>RF MOSFET Transistors 65V LDMOS Transistor</w:t>
+      </w:r>
+    </w:p>
+    <w:p>
+      <w:hyperlink r:id="rId53" w:history="1">
+        <w:r>
+          <w:rPr>
+            <w:rStyle w:val="Hyperlink"/>
+          </w:rPr>
+          <w:t>https://www.mouser.com/ProductDetail/NXP-Semiconductors/MRFX1K80HR5?qs=BZBei1rCqCBcq3ESZPU7bw%3d%3d</w:t>
+        </w:r>
+      </w:hyperlink>
+    </w:p>
+    <w:p>
+      <w:r>
+        <w:t xml:space="preserve">475-501N44A-00 for $48 each 1.8kW IXYS </w:t>
+      </w:r>
+      <w:r>
+        <w:rPr>
+          <w:color w:val="333333"/>
+          <w:sz w:val="20"/>
+          <w:szCs w:val="20"/>
+        </w:rPr>
+        <w:t>RF MOSFET Transistors DE-475 44A 500V N Channel MOSFET</w:t>
+      </w:r>
+    </w:p>
+    <w:p>
+      <w:hyperlink r:id="rId54" w:history="1">
+        <w:r>
+          <w:rPr>
+            <w:rStyle w:val="Hyperlink"/>
+          </w:rPr>
+          <w:t>https://www.mouser.com/ProductDetail/IXYS/475-501N44A-00?qs=sGAEpiMZZMv4z0HnGdrLjrfFIepwpW3gA22bmzsvOAUEkAbyAqG44w%3d%3d</w:t>
+        </w:r>
+      </w:hyperlink>
+    </w:p>
+    <w:p>
+      <w:r>
+        <w:t xml:space="preserve">MOSFET </w:t>
+      </w:r>
+      <w:proofErr w:type="spellStart"/>
+      <w:r>
+        <w:t>UniFET</w:t>
+      </w:r>
+      <w:proofErr w:type="spellEnd"/>
+      <w:r>
+        <w:t xml:space="preserve"> 500</w:t>
+      </w:r>
+      <w:proofErr w:type="gramStart"/>
+      <w:r>
+        <w:t>V  ON</w:t>
+      </w:r>
+      <w:proofErr w:type="gramEnd"/>
+      <w:r>
+        <w:t xml:space="preserve"> </w:t>
+      </w:r>
+      <w:proofErr w:type="spellStart"/>
+      <w:r>
+        <w:t>Seimconductor</w:t>
+      </w:r>
+      <w:proofErr w:type="spellEnd"/>
+      <w:r>
+        <w:t xml:space="preserve"> $ 15.62 </w:t>
+      </w:r>
+      <w:proofErr w:type="spellStart"/>
+      <w:r>
+        <w:t>ea</w:t>
+      </w:r>
+      <w:proofErr w:type="spellEnd"/>
+      <w:r>
+        <w:t xml:space="preserve"> Mouser FDL100N50F  2.5kW </w:t>
+      </w:r>
+    </w:p>
+    <w:p>
+      <w:hyperlink r:id="rId55" w:history="1">
+        <w:r>
+          <w:rPr>
+            <w:rStyle w:val="Hyperlink"/>
+          </w:rPr>
+          <w:t>https://www.mouser.com/ProductDetail/ON-Semiconductor-Fairchild/FDL100N50F?qs=GBxGW0xXju923CYRyhG5QQ%3d%3d</w:t>
+        </w:r>
+      </w:hyperlink>
+    </w:p>
+    <w:p>
+      <w:r>
+        <w:t>Mouser search Product Type=MOSFET, Channel Mode = Enhancement, power GT 1.5kW</w:t>
+      </w:r>
+    </w:p>
+    <w:p>
+      <w:hyperlink r:id="rId56" w:history="1">
+        <w:r>
+          <w:rPr>
+            <w:rStyle w:val="Hyperlink"/>
+          </w:rPr>
+          <w:t>https://www.mouser.com/Semiconductors/Discrete-Semiconductors/Transistors/MOSFET/_/N-ax1sf?P=1yiaumvZ1y95l6eZ1yw7wqmZ1yvy19vZ1yw7vrkZ1y9oj3eZ1yw7tzyZ1yvy2dq&amp;Keyword=Enhancement+MOSFET&amp;FS=True</w:t>
+        </w:r>
+      </w:hyperlink>
+    </w:p>
+    <w:p/>
+    <w:p>
+      <w:hyperlink r:id="rId57" w:history="1">
+        <w:r>
+          <w:rPr>
+            <w:rStyle w:val="Hyperlink"/>
+          </w:rPr>
+          <w:t>https://electronicspost.com/explain-the-construction-and-working-of-mosfet/</w:t>
+        </w:r>
+      </w:hyperlink>
+    </w:p>
+    <w:p>
+      <w:hyperlink r:id="rId58" w:history="1">
+        <w:r>
+          <w:rPr>
+            <w:rStyle w:val="Hyperlink"/>
+          </w:rPr>
+          <w:t>https://electronicspost.com/mosfet-amplifier/</w:t>
+        </w:r>
+      </w:hyperlink>
+    </w:p>
+    <w:p>
+      <w:hyperlink r:id="rId59" w:history="1">
+        <w:r>
+          <w:rPr>
+            <w:rStyle w:val="Hyperlink"/>
+          </w:rPr>
+          <w:t>http://www.instructables.com/id/Audio-Amplifier-Circuit-Using-Mosfet-Transistor/</w:t>
+        </w:r>
+      </w:hyperlink>
+    </w:p>
+    <w:p>
+      <w:hyperlink r:id="rId60" w:history="1">
+        <w:r>
+          <w:rPr>
+            <w:rStyle w:val="Hyperlink"/>
+          </w:rPr>
+          <w:t>https://www.electronics-tutorials.ws/amplifier/mosfet-amplifier.html</w:t>
+        </w:r>
+      </w:hyperlink>
+    </w:p>
+    <w:p>
+      <w:r>
+        <w:lastRenderedPageBreak/>
+        <w:t xml:space="preserve">In other words, an enhancement </w:t>
+      </w:r>
+      <w:proofErr w:type="spellStart"/>
+      <w:r>
+        <w:t>mosfet</w:t>
+      </w:r>
+      <w:proofErr w:type="spellEnd"/>
+      <w:r>
+        <w:t xml:space="preserve"> does not conduct when the gate-source voltage, VGS is less than the threshold voltage, VTH but as the gates forward bias increases, the drain current, ID (also known as drain-source current IDS) will also increase, similar to a bipolar transistor, making the </w:t>
+      </w:r>
+      <w:proofErr w:type="spellStart"/>
+      <w:r>
+        <w:t>eMOSFET</w:t>
+      </w:r>
+      <w:proofErr w:type="spellEnd"/>
+      <w:r>
+        <w:t xml:space="preserve"> ideal for use in </w:t>
+      </w:r>
+      <w:proofErr w:type="spellStart"/>
+      <w:r>
+        <w:t>mosfet</w:t>
+      </w:r>
+      <w:proofErr w:type="spellEnd"/>
+      <w:r>
+        <w:t xml:space="preserve"> amplifier circuits.</w:t>
+      </w:r>
+    </w:p>
+    <w:p/>
+    <w:p>
+      <w:hyperlink r:id="rId61" w:history="1">
+        <w:r>
+          <w:rPr>
+            <w:rStyle w:val="Hyperlink"/>
+          </w:rPr>
+          <w:t>https://electronics.stackexchange.com/questions/179084/driving-dc-motor-using-a-single-mosfet-why-does-the-motor-spin-without-applying</w:t>
+        </w:r>
+      </w:hyperlink>
+    </w:p>
+    <w:p>
+      <w:hyperlink r:id="rId62" w:history="1">
+        <w:r>
+          <w:rPr>
+            <w:rStyle w:val="Hyperlink"/>
+          </w:rPr>
+          <w:t>http://www.oddwires.com/using-a-mosfet-to-control-a-dc-motor/</w:t>
+        </w:r>
+      </w:hyperlink>
+    </w:p>
+    <w:p/>
+    <w:p>
+      <w:r>
+        <w:t>Search result power amplifier</w:t>
+      </w:r>
+    </w:p>
+    <w:p>
+      <w:hyperlink r:id="rId63" w:history="1">
+        <w:r>
+          <w:rPr>
+            <w:rStyle w:val="Hyperlink"/>
+          </w:rPr>
+          <w:t>https://www.google.com/search?q=power+amplifier+application+notes&amp;rlz=1C1GGRV_enUS759US759&amp;oq=power+amplifier+&amp;aqs=chrome.0.69i59j69i57j69i59l2j0l2.5816j0j8&amp;sourceid=chrome&amp;ie=UTF-8</w:t>
+        </w:r>
+      </w:hyperlink>
+    </w:p>
+    <w:p>
+      <w:hyperlink r:id="rId64" w:history="1">
+        <w:r>
+          <w:rPr>
+            <w:rStyle w:val="Hyperlink"/>
+          </w:rPr>
+          <w:t>https://www.google.com/search?q=kW+power+transistor+amplifier&amp;rlz=1C1GGRV_enUS759US759&amp;ei=MEUEW839H4T3zgL2rrOYDw&amp;start=20&amp;sa=N&amp;biw=994&amp;bih=677&amp;dpr=1.25</w:t>
+        </w:r>
+      </w:hyperlink>
+    </w:p>
+    <w:p/>
+    <w:p>
+      <w:proofErr w:type="spellStart"/>
+      <w:r>
+        <w:t>LTspice</w:t>
+      </w:r>
+      <w:proofErr w:type="spellEnd"/>
+      <w:r>
+        <w:t xml:space="preserve"> free circuit solving software</w:t>
+      </w:r>
+    </w:p>
+    <w:p>
+      <w:hyperlink r:id="rId65" w:history="1">
+        <w:r>
+          <w:rPr>
+            <w:rStyle w:val="Hyperlink"/>
+          </w:rPr>
+          <w:t>https://www.google.com/search?q=ltspice&amp;rlz=1C1GGRV_enUS759US759&amp;oq=LTSpice&amp;aqs=chrome.0.0l6.18995j0j8&amp;sourceid=chrome&amp;ie=UTF-8</w:t>
+        </w:r>
+      </w:hyperlink>
+    </w:p>
+    <w:p/>
+    <w:p>
+      <w:r>
+        <w:t>some helpful links</w:t>
+      </w:r>
+    </w:p>
+    <w:p>
+      <w:r>
+        <w:t>this one has nice summary of configurations</w:t>
+      </w:r>
+    </w:p>
+    <w:p>
+      <w:hyperlink r:id="rId66" w:history="1">
+        <w:r>
+          <w:rPr>
+            <w:rStyle w:val="Hyperlink"/>
+          </w:rPr>
+          <w:t>https://www.ti.com/ww/en/bobpease/assets/AN-31.pdf</w:t>
+        </w:r>
+      </w:hyperlink>
+    </w:p>
+    <w:p/>
+    <w:p>
+      <w:r>
+        <w:t>TI application notes</w:t>
+      </w:r>
+    </w:p>
+    <w:p>
+      <w:hyperlink r:id="rId67" w:history="1">
+        <w:r>
+          <w:rPr>
+            <w:rStyle w:val="Hyperlink"/>
+          </w:rPr>
+          <w:t>http://www.ti.com/analog/docs/analogtechdoc_hh.tsp?rootFamilyId=57&amp;familyId=57&amp;docCategoryId=1</w:t>
+        </w:r>
+      </w:hyperlink>
+    </w:p>
+    <w:p>
+      <w:r>
+        <w:t xml:space="preserve">3 phase sine </w:t>
+      </w:r>
+      <w:proofErr w:type="gramStart"/>
+      <w:r>
+        <w:t>generator</w:t>
+      </w:r>
+      <w:proofErr w:type="gramEnd"/>
+    </w:p>
+    <w:p>
+      <w:hyperlink r:id="rId68" w:history="1">
+        <w:r>
+          <w:rPr>
+            <w:rStyle w:val="Hyperlink"/>
+          </w:rPr>
+          <w:t>http://www.ti.com/lit/an/sbfa013/sbfa013.pdf</w:t>
+        </w:r>
+      </w:hyperlink>
+    </w:p>
+    <w:p>
+      <w:r>
+        <w:t>UAF42 Active Filters at Mouser</w:t>
+      </w:r>
+    </w:p>
+    <w:p>
+      <w:hyperlink r:id="rId69" w:history="1">
+        <w:r>
+          <w:rPr>
+            <w:rStyle w:val="Hyperlink"/>
+          </w:rPr>
+          <w:t>https://www.mouser.com/Texas-Instruments/Semiconductors/Active-Filters/UAF42-Series/_/N-6owy7?P=1yxz4s5Z1z0zls6</w:t>
+        </w:r>
+      </w:hyperlink>
+    </w:p>
+    <w:p/>
+    <w:p>
+      <w:r>
+        <w:lastRenderedPageBreak/>
+        <w:t>POWER AMPLIFIER STRESS AND POWER HANDLING LIMITATIONS</w:t>
+      </w:r>
+    </w:p>
+    <w:p>
+      <w:hyperlink r:id="rId70" w:history="1">
+        <w:r>
+          <w:rPr>
+            <w:rStyle w:val="Hyperlink"/>
+          </w:rPr>
+          <w:t>http://www.ti.com/lit/an/sboa022/sboa022.pdf</w:t>
+        </w:r>
+      </w:hyperlink>
+    </w:p>
+    <w:p/>
+    <w:p/>
+    <w:p>
+      <w:hyperlink r:id="rId71" w:history="1">
+        <w:r>
+          <w:rPr>
+            <w:rStyle w:val="Hyperlink"/>
+          </w:rPr>
+          <w:t>http://www.profusionplc.com/images/application-circuits/apnotes.pdf</w:t>
+        </w:r>
+      </w:hyperlink>
+    </w:p>
+    <w:p>
+      <w:hyperlink r:id="rId72" w:history="1">
+        <w:r>
+          <w:rPr>
+            <w:rStyle w:val="Hyperlink"/>
+          </w:rPr>
+          <w:t>https://www.nxp.com/docs/en/application-note/AN1530.pdf</w:t>
+        </w:r>
+      </w:hyperlink>
+    </w:p>
+    <w:p/>
+    <w:p>
+      <w:hyperlink r:id="rId73" w:history="1">
+        <w:r>
+          <w:rPr>
+            <w:rStyle w:val="Hyperlink"/>
+          </w:rPr>
+          <w:t>https://www.google.com/search?rlz=1C1GGRV_enUS759US759&amp;ei=rTAEW7mTBJDbzwLh_LPwDQ&amp;q=power+transistor+amplifier&amp;oq=power+transistor+amplifier&amp;gs_l=psy-ab.3..0l2j0i22i30k1l8.183581.187196.0.198388.11.11.0.0.0.0.168.891.10j1.11.0....0...1c.1.64.psy-ab..0.11.890....0.NY0U5le3fPA</w:t>
+        </w:r>
+      </w:hyperlink>
+    </w:p>
+    <w:p>
+      <w:hyperlink r:id="rId74" w:history="1">
+        <w:r>
+          <w:rPr>
+            <w:rStyle w:val="Hyperlink"/>
+          </w:rPr>
+          <w:t>https://www.electronics-tutorials.ws/amplifier/amplifier-classes.html</w:t>
+        </w:r>
+      </w:hyperlink>
+    </w:p>
+    <w:p/>
+    <w:p/>
+    <w:p/>
+    <w:p/>
+    <w:p>
+      <w:r>
+        <w:t>HIGH POWER (35 KW AND 190 KW) 352 MHZ SOLID STATE AMPLIFIERS FOR SYNCHROTRON SOLEIL</w:t>
+      </w:r>
+    </w:p>
+    <w:p>
+      <w:hyperlink r:id="rId75" w:history="1">
+        <w:r>
+          <w:rPr>
+            <w:rStyle w:val="Hyperlink"/>
+          </w:rPr>
+          <w:t>http://accelconf.web.cern.ch/accelconf/e04/papers/thpkf031.pdf</w:t>
+        </w:r>
+      </w:hyperlink>
+    </w:p>
+    <w:p>
+      <w:r>
+        <w:t>Development of 20 kW amplifier at very high frequency (VHF)</w:t>
+      </w:r>
+    </w:p>
+    <w:p>
+      <w:hyperlink r:id="rId76" w:history="1">
+        <w:r>
+          <w:rPr>
+            <w:rStyle w:val="Hyperlink"/>
+          </w:rPr>
+          <w:t>http://www.niscair.res.in/sciencecommunication/researchjournals/rejour/ijrsp/Fulltextsearch/2004/August%202004/IJRSP-vol%2033-August%202004-pp%20267-277.htm</w:t>
+        </w:r>
+      </w:hyperlink>
+    </w:p>
+    <w:p>
+      <w:r>
+        <w:t>A compact 10 kW, 476 MHz solid state radio frequency amplifier for pre-</w:t>
+      </w:r>
+      <w:proofErr w:type="spellStart"/>
+      <w:r>
+        <w:t>buncher</w:t>
+      </w:r>
+      <w:proofErr w:type="spellEnd"/>
+      <w:r>
+        <w:t xml:space="preserve"> cavity of free electron laser injector linear accelerator</w:t>
+      </w:r>
+    </w:p>
+    <w:p>
+      <w:hyperlink r:id="rId77" w:history="1">
+        <w:r>
+          <w:rPr>
+            <w:rStyle w:val="Hyperlink"/>
+          </w:rPr>
+          <w:t>https://www.ncbi.nlm.nih.gov/pubmed/24089846</w:t>
+        </w:r>
+      </w:hyperlink>
+    </w:p>
+    <w:p>
+      <w:r>
+        <w:t>LDMOS power transistor at Mouser</w:t>
+      </w:r>
+    </w:p>
+    <w:p>
+      <w:hyperlink r:id="rId78" w:history="1">
+        <w:r>
+          <w:rPr>
+            <w:rStyle w:val="Hyperlink"/>
+          </w:rPr>
+          <w:t>https://www.mouser.com/Semiconductors/Discrete-Semiconductors/Transistors/RF-Transistors/RF-MOSFET-Transistors/Newest-Products/_/N-ax1rx?P=1yot97p</w:t>
+        </w:r>
+      </w:hyperlink>
+    </w:p>
+    <w:p>
+      <w:r>
+        <w:t xml:space="preserve">MRFX1K80HR5 for $316 each 1.8kW NXP </w:t>
+      </w:r>
+      <w:r>
+        <w:rPr>
+          <w:color w:val="333333"/>
+          <w:sz w:val="20"/>
+          <w:szCs w:val="20"/>
+        </w:rPr>
+        <w:t>RF MOSFET Transistors 65V LDMOS Transistor</w:t>
+      </w:r>
+    </w:p>
+    <w:p>
+      <w:hyperlink r:id="rId79" w:history="1">
+        <w:r>
+          <w:rPr>
+            <w:rStyle w:val="Hyperlink"/>
+          </w:rPr>
+          <w:t>https://www.mouser.com/ProductDetail/NXP-Semiconductors/MRFX1K80HR5?qs=BZBei1rCqCBcq3ESZPU7bw%3d%3d</w:t>
+        </w:r>
+      </w:hyperlink>
+    </w:p>
+    <w:p>
+      <w:r>
+        <w:t xml:space="preserve">475-501N44A-00 for $48 each 1.8kW IXYS </w:t>
+      </w:r>
+      <w:r>
+        <w:rPr>
+          <w:color w:val="333333"/>
+          <w:sz w:val="20"/>
+          <w:szCs w:val="20"/>
+        </w:rPr>
+        <w:t>RF MOSFET Transistors DE-475 44A 500V N Channel MOSFET</w:t>
+      </w:r>
+    </w:p>
+    <w:p>
+      <w:hyperlink r:id="rId80" w:history="1">
+        <w:r>
+          <w:rPr>
+            <w:rStyle w:val="Hyperlink"/>
+          </w:rPr>
+          <w:t>https://www.mouser.com/ProductDetail/IXYS/475-501N44A-00?qs=sGAEpiMZZMv4z0HnGdrLjrfFIepwpW3gA22bmzsvOAUEkAbyAqG44w%3d%3d</w:t>
+        </w:r>
+      </w:hyperlink>
+    </w:p>
+    <w:p>
+      <w:r>
+        <w:t xml:space="preserve">MOSFET </w:t>
+      </w:r>
+      <w:proofErr w:type="spellStart"/>
+      <w:r>
+        <w:t>UniFET</w:t>
+      </w:r>
+      <w:proofErr w:type="spellEnd"/>
+      <w:r>
+        <w:t xml:space="preserve"> 500</w:t>
+      </w:r>
+      <w:proofErr w:type="gramStart"/>
+      <w:r>
+        <w:t>V  ON</w:t>
+      </w:r>
+      <w:proofErr w:type="gramEnd"/>
+      <w:r>
+        <w:t xml:space="preserve"> </w:t>
+      </w:r>
+      <w:proofErr w:type="spellStart"/>
+      <w:r>
+        <w:t>Seimconductor</w:t>
+      </w:r>
+      <w:proofErr w:type="spellEnd"/>
+      <w:r>
+        <w:t xml:space="preserve"> $ 15.62 </w:t>
+      </w:r>
+      <w:proofErr w:type="spellStart"/>
+      <w:r>
+        <w:t>ea</w:t>
+      </w:r>
+      <w:proofErr w:type="spellEnd"/>
+      <w:r>
+        <w:t xml:space="preserve"> Mouser FDL100N50F  2.5kW </w:t>
+      </w:r>
+    </w:p>
+    <w:p>
+      <w:hyperlink r:id="rId81" w:history="1">
+        <w:r>
+          <w:rPr>
+            <w:rStyle w:val="Hyperlink"/>
+          </w:rPr>
+          <w:t>https://www.mouser.com/ProductDetail/ON-Semiconductor-Fairchild/FDL100N50F?qs=GBxGW0xXju923CYRyhG5QQ%3d%3d</w:t>
+        </w:r>
+      </w:hyperlink>
+    </w:p>
+    <w:p>
+      <w:r>
+        <w:t>Mouser search Product Type=MOSFET, Channel Mode = Enhancement, power GT 1.5kW</w:t>
+      </w:r>
+    </w:p>
+    <w:p>
+      <w:hyperlink r:id="rId82" w:history="1">
+        <w:r>
+          <w:rPr>
+            <w:rStyle w:val="Hyperlink"/>
+          </w:rPr>
+          <w:t>https://www.mouser.com/Semiconductors/Discrete-Semiconductors/Transistors/MOSFET/_/N-ax1sf?P=1yiaumvZ1y95l6eZ1yw7wqmZ1yvy19vZ1yw7vrkZ1y9oj3eZ1yw7tzyZ1yvy2dq&amp;Keyword=Enhancement+MOSFET&amp;FS=True</w:t>
+        </w:r>
+      </w:hyperlink>
+    </w:p>
+    <w:p/>
+    <w:p>
+      <w:hyperlink r:id="rId83" w:history="1">
+        <w:r>
+          <w:rPr>
+            <w:rStyle w:val="Hyperlink"/>
+          </w:rPr>
+          <w:t>https://electronicspost.com/explain-the-construction-and-working-of-mosfet/</w:t>
+        </w:r>
+      </w:hyperlink>
+    </w:p>
+    <w:p>
+      <w:hyperlink r:id="rId84" w:history="1">
+        <w:r>
+          <w:rPr>
+            <w:rStyle w:val="Hyperlink"/>
+          </w:rPr>
+          <w:t>https://electronicspost.com/mosfet-amplifier/</w:t>
+        </w:r>
+      </w:hyperlink>
+    </w:p>
+    <w:p>
+      <w:hyperlink r:id="rId85" w:history="1">
+        <w:r>
+          <w:rPr>
+            <w:rStyle w:val="Hyperlink"/>
+          </w:rPr>
+          <w:t>http://www.instructables.com/id/Audio-Amplifier-Circuit-Using-Mosfet-Transistor/</w:t>
+        </w:r>
+      </w:hyperlink>
+    </w:p>
+    <w:p>
+      <w:hyperlink r:id="rId86" w:history="1">
+        <w:r>
+          <w:rPr>
+            <w:rStyle w:val="Hyperlink"/>
+          </w:rPr>
+          <w:t>https://www.electronics-tutorials.ws/amplifier/mosfet-amplifier.html</w:t>
+        </w:r>
+      </w:hyperlink>
+    </w:p>
+    <w:p>
+      <w:r>
+        <w:t xml:space="preserve">In other words, an enhancement </w:t>
+      </w:r>
+      <w:proofErr w:type="spellStart"/>
+      <w:r>
+        <w:t>mosfet</w:t>
+      </w:r>
+      <w:proofErr w:type="spellEnd"/>
+      <w:r>
+        <w:t xml:space="preserve"> does not conduct when the gate-source voltage, VGS is less than the threshold voltage, VTH but as the gates forward bias increases, the drain current, ID (also known as drain-source current IDS) will also increase, similar to a bipolar transistor, making the </w:t>
+      </w:r>
+      <w:proofErr w:type="spellStart"/>
+      <w:r>
+        <w:t>eMOSFET</w:t>
+      </w:r>
+      <w:proofErr w:type="spellEnd"/>
+      <w:r>
+        <w:t xml:space="preserve"> ideal for use in </w:t>
+      </w:r>
+      <w:proofErr w:type="spellStart"/>
+      <w:r>
+        <w:t>mosfet</w:t>
+      </w:r>
+      <w:proofErr w:type="spellEnd"/>
+      <w:r>
+        <w:t xml:space="preserve"> amplifier circuits.</w:t>
+      </w:r>
+    </w:p>
+    <w:p/>
+    <w:p>
+      <w:hyperlink r:id="rId87" w:history="1">
+        <w:r>
+          <w:rPr>
+            <w:rStyle w:val="Hyperlink"/>
+          </w:rPr>
+          <w:t>https://electronics.stackexchange.com/questions/179084/driving-dc-motor-using-a-single-mosfet-why-does-the-motor-spin-without-applying</w:t>
+        </w:r>
+      </w:hyperlink>
+    </w:p>
+    <w:p>
+      <w:hyperlink r:id="rId88" w:history="1">
+        <w:r>
+          <w:rPr>
+            <w:rStyle w:val="Hyperlink"/>
+          </w:rPr>
+          <w:t>http://www.oddwires.com/using-a-mosfet-to-control-a-dc-motor/</w:t>
+        </w:r>
+      </w:hyperlink>
+    </w:p>
+    <w:p/>
+    <w:p>
+      <w:r>
+        <w:t>Search result power amplifier</w:t>
+      </w:r>
+    </w:p>
+    <w:p>
+      <w:hyperlink r:id="rId89" w:history="1">
+        <w:r>
+          <w:rPr>
+            <w:rStyle w:val="Hyperlink"/>
+          </w:rPr>
+          <w:t>https://www.google.com/search?q=power+amplifier+application+notes&amp;rlz=1C1GGRV_enUS759US759&amp;oq=power+amplifier+&amp;aqs=chrome.0.69i59j69i57j69i59l2j0l2.5816j0j8&amp;sourceid=chrome&amp;ie=UTF-8</w:t>
+        </w:r>
+      </w:hyperlink>
+    </w:p>
+    <w:p>
+      <w:hyperlink r:id="rId90" w:history="1">
+        <w:r>
+          <w:rPr>
+            <w:rStyle w:val="Hyperlink"/>
+          </w:rPr>
+          <w:t>https://www.google.com/search?q=kW+power+transistor+amplifier&amp;rlz=1C1GGRV_enUS759US759&amp;ei=MEUEW839H4T3zgL2rrOYDw&amp;start=20&amp;sa=N&amp;biw=994&amp;bih=677&amp;dpr=1.25</w:t>
+        </w:r>
+      </w:hyperlink>
+    </w:p>
+    <w:p/>
+    <w:p>
+      <w:proofErr w:type="spellStart"/>
+      <w:r>
+        <w:t>LTspice</w:t>
+      </w:r>
+      <w:proofErr w:type="spellEnd"/>
+      <w:r>
+        <w:t xml:space="preserve"> free circuit solving software</w:t>
+      </w:r>
+    </w:p>
+    <w:p>
+      <w:hyperlink r:id="rId91" w:history="1">
+        <w:r>
+          <w:rPr>
+            <w:rStyle w:val="Hyperlink"/>
+          </w:rPr>
+          <w:t>https://www.google.com/search?q=ltspice&amp;rlz=1C1GGRV_enUS759US759&amp;oq=LTSpice&amp;aqs=chrome.0.0l6.18995j0j8&amp;sourceid=chrome&amp;ie=UTF-8</w:t>
+        </w:r>
+      </w:hyperlink>
+    </w:p>
+    <w:p/>
+    <w:p>
+      <w:r>
+        <w:lastRenderedPageBreak/>
+        <w:t>some helpful links</w:t>
+      </w:r>
+    </w:p>
+    <w:p>
+      <w:r>
+        <w:t>this one has nice summary of configurations</w:t>
+      </w:r>
+    </w:p>
+    <w:p>
+      <w:hyperlink r:id="rId92" w:history="1">
+        <w:r>
+          <w:rPr>
+            <w:rStyle w:val="Hyperlink"/>
+          </w:rPr>
+          <w:t>https://www.ti.com/ww/en/bobpease/assets/AN-31.pdf</w:t>
+        </w:r>
+      </w:hyperlink>
+    </w:p>
+    <w:p/>
+    <w:p>
+      <w:r>
+        <w:t>TI application notes</w:t>
+      </w:r>
+    </w:p>
+    <w:p>
+      <w:hyperlink r:id="rId93" w:history="1">
+        <w:r>
+          <w:rPr>
+            <w:rStyle w:val="Hyperlink"/>
+          </w:rPr>
+          <w:t>http://www.ti.com/analog/docs/analogtechdoc_hh.tsp?rootFamilyId=57&amp;familyId=57&amp;docCategoryId=1</w:t>
+        </w:r>
+      </w:hyperlink>
+    </w:p>
+    <w:p>
+      <w:r>
+        <w:t xml:space="preserve">3 phase sine </w:t>
+      </w:r>
+      <w:proofErr w:type="gramStart"/>
+      <w:r>
+        <w:t>generator</w:t>
+      </w:r>
+      <w:proofErr w:type="gramEnd"/>
+    </w:p>
+    <w:p>
+      <w:hyperlink r:id="rId94" w:history="1">
+        <w:r>
+          <w:rPr>
+            <w:rStyle w:val="Hyperlink"/>
+          </w:rPr>
+          <w:t>http://www.ti.com/lit/an/sbfa013/sbfa013.pdf</w:t>
+        </w:r>
+      </w:hyperlink>
+    </w:p>
+    <w:p>
+      <w:r>
+        <w:t>UAF42 Active Filters at Mouser</w:t>
+      </w:r>
+    </w:p>
+    <w:p>
+      <w:hyperlink r:id="rId95" w:history="1">
+        <w:r>
+          <w:rPr>
+            <w:rStyle w:val="Hyperlink"/>
+          </w:rPr>
+          <w:t>https://www.mouser.com/Texas-Instruments/Semiconductors/Active-Filters/UAF42-Series/_/N-6owy7?P=1yxz4s5Z1z0zls6</w:t>
+        </w:r>
+      </w:hyperlink>
+    </w:p>
+    <w:p/>
+    <w:p>
+      <w:r>
+        <w:t>POWER AMPLIFIER STRESS AND POWER HANDLING LIMITATIONS</w:t>
+      </w:r>
+    </w:p>
+    <w:p>
+      <w:hyperlink r:id="rId96" w:history="1">
+        <w:r>
+          <w:rPr>
+            <w:rStyle w:val="Hyperlink"/>
+          </w:rPr>
+          <w:t>http://www.ti.com/lit/an/sboa022/sboa022.pdf</w:t>
+        </w:r>
+      </w:hyperlink>
+    </w:p>
+    <w:p/>
+    <w:p/>
+    <w:p>
+      <w:hyperlink r:id="rId97" w:history="1">
+        <w:r>
+          <w:rPr>
+            <w:rStyle w:val="Hyperlink"/>
+          </w:rPr>
+          <w:t>http://www.profusionplc.com/images/application-circuits/apnotes.pdf</w:t>
+        </w:r>
+      </w:hyperlink>
+    </w:p>
+    <w:p>
+      <w:hyperlink r:id="rId98" w:history="1">
+        <w:r>
+          <w:rPr>
+            <w:rStyle w:val="Hyperlink"/>
+          </w:rPr>
+          <w:t>https://www.nxp.com/docs/en/application-note/AN1530.pdf</w:t>
+        </w:r>
+      </w:hyperlink>
+    </w:p>
+    <w:p/>
+    <w:p>
+      <w:hyperlink r:id="rId99" w:history="1">
+        <w:r>
+          <w:rPr>
+            <w:rStyle w:val="Hyperlink"/>
+          </w:rPr>
+          <w:t>https://www.google.com/search?rlz=1C1GGRV_enUS759US759&amp;ei=rTAEW7mTBJDbzwLh_LPwDQ&amp;q=power+transistor+amplifier&amp;oq=power+transistor+amplifier&amp;gs_l=psy-ab.3..0l2j0i22i30k1l8.183581.187196.0.198388.11.11.0.0.0.0.168.891.10j1.11.0....0...1c.1.64.psy-ab..0.11.890....0.NY0U5le3fPA</w:t>
+        </w:r>
+      </w:hyperlink>
+    </w:p>
+    <w:p>
+      <w:hyperlink r:id="rId100" w:history="1">
+        <w:r>
+          <w:rPr>
+            <w:rStyle w:val="Hyperlink"/>
+          </w:rPr>
+          <w:t>https://www.electronics-tutorials.ws/amplifier/amplifier-classes.html</w:t>
+        </w:r>
+      </w:hyperlink>
+    </w:p>
+    <w:p/>
+    <w:p>
+      <w:r>
+        <w:t>See these links…</w:t>
+      </w:r>
+    </w:p>
+    <w:p>
+      <w:hyperlink r:id="rId101" w:history="1">
+        <w:r>
+          <w:rPr>
+            <w:rStyle w:val="Hyperlink"/>
+          </w:rPr>
+          <w:t>https://www.deantechnology.com/</w:t>
+        </w:r>
+      </w:hyperlink>
+    </w:p>
+    <w:p>
+      <w:r>
+        <w:t>20HP motor US made</w:t>
+      </w:r>
+    </w:p>
+    <w:p>
+      <w:hyperlink r:id="rId102" w:history="1">
+        <w:r>
+          <w:rPr>
+            <w:rStyle w:val="Hyperlink"/>
+          </w:rPr>
+          <w:t>http://www.willierelectric.com/index.cfm?fuseaction=product.prodInfo&amp;prodId=225184</w:t>
+        </w:r>
+      </w:hyperlink>
+    </w:p>
+    <w:p/>
+    <w:p>
+      <w:r>
+        <w:t>motor power</w:t>
+      </w:r>
+    </w:p>
+    <w:p>
+      <w:hyperlink r:id="rId103" w:history="1">
+        <w:r>
+          <w:rPr>
+            <w:rStyle w:val="Hyperlink"/>
+          </w:rPr>
+          <w:t>http://www.wisdompage.com/SEUhtmDOCS/SEU17.htm</w:t>
+        </w:r>
+      </w:hyperlink>
+    </w:p>
+    <w:p/>
+    <w:p>
+      <w:hyperlink r:id="rId104" w:history="1">
+        <w:r>
+          <w:rPr>
+            <w:rStyle w:val="Hyperlink"/>
+          </w:rPr>
+          <w:t>https://www.electronics-tutorials.ws/power/thyristor.html</w:t>
+        </w:r>
+      </w:hyperlink>
+    </w:p>
+    <w:p/>
+    <w:p>
+      <w:hyperlink r:id="rId105" w:history="1">
+        <w:r>
+          <w:rPr>
+            <w:rStyle w:val="Hyperlink"/>
+          </w:rPr>
+          <w:t>https://www.electronics-tutorials.ws/amplifier/amp_1.html</w:t>
+        </w:r>
+      </w:hyperlink>
+    </w:p>
+    <w:p>
+      <w:r>
+        <w:t>power amplifier sources</w:t>
+      </w:r>
+    </w:p>
+    <w:p>
+      <w:hyperlink r:id="rId106" w:history="1">
+        <w:r>
+          <w:rPr>
+            <w:rStyle w:val="Hyperlink"/>
+          </w:rPr>
+          <w:t>http://www.rfwireless-world.com/Vendors/rf-amplifier.html</w:t>
+        </w:r>
+      </w:hyperlink>
+    </w:p>
+    <w:p>
+      <w:hyperlink r:id="rId107" w:history="1">
+        <w:r>
+          <w:rPr>
+            <w:rStyle w:val="Hyperlink"/>
+          </w:rPr>
+          <w:t>http://www.rfcafe.com/vendors/components/amplifiers-packaged-mmic.htm</w:t>
+        </w:r>
+      </w:hyperlink>
+    </w:p>
+    <w:p/>
+    <w:p>
+      <w:hyperlink r:id="rId108" w:history="1">
+        <w:r>
+          <w:rPr>
+            <w:rStyle w:val="Hyperlink"/>
+          </w:rPr>
+          <w:t>http://micro.apitech.com/high-power-amplifiers.aspx</w:t>
+        </w:r>
+      </w:hyperlink>
+    </w:p>
+    <w:p/>
+    <w:p>
+      <w:r>
+        <w:t>FREIA 10kW amplifier</w:t>
+      </w:r>
+    </w:p>
+    <w:p>
+      <w:hyperlink r:id="rId109" w:history="1">
+        <w:r>
+          <w:rPr>
+            <w:rStyle w:val="Hyperlink"/>
+          </w:rPr>
+          <w:t>http://iopscience.iop.org/article/10.1088/1742-6596/874/1/012093/pdf</w:t>
+        </w:r>
+      </w:hyperlink>
+    </w:p>
+    <w:p>
+      <w:hyperlink r:id="rId110" w:history="1">
+        <w:r>
+          <w:rPr>
+            <w:rStyle w:val="Hyperlink"/>
+          </w:rPr>
+          <w:t>https://www.google.com/search?q=FREIA+power+amplifier&amp;rlz=1C1GGRV_enUS759US759&amp;oq=FREIA+power+amplifier&amp;aqs=chrome..69i57.7092j0j8&amp;sourceid=chrome&amp;ie=UTF-8</w:t>
+        </w:r>
+      </w:hyperlink>
+    </w:p>
+    <w:p>
+      <w:hyperlink r:id="rId111" w:history="1">
+        <w:r>
+          <w:rPr>
+            <w:rStyle w:val="Hyperlink"/>
+          </w:rPr>
+          <w:t>https://indico.uu.se/event/316/material/slides/1.pdf</w:t>
+        </w:r>
+      </w:hyperlink>
+    </w:p>
+    <w:p/>
+    <w:p>
+      <w:hyperlink r:id="rId112" w:history="1">
+        <w:r>
+          <w:rPr>
+            <w:rStyle w:val="Hyperlink"/>
+          </w:rPr>
+          <w:t>https://www.digikey.com/product-detail/en/infineon-technologies/IRFB4227PBF/IRFB4227PBF-ND/1928083</w:t>
+        </w:r>
+      </w:hyperlink>
+    </w:p>
+    <w:p>
+      <w:hyperlink r:id="rId113" w:history="1">
+        <w:r>
+          <w:rPr>
+            <w:rStyle w:val="Hyperlink"/>
+          </w:rPr>
+          <w:t>https://www.digikey.com/products/en/discrete-semiconductor-products/transistors-fets-mosfets-single/278</w:t>
+        </w:r>
+      </w:hyperlink>
+    </w:p>
+    <w:p>
+      <w:hyperlink r:id="rId114" w:history="1">
+        <w:r>
+          <w:rPr>
+            <w:rStyle w:val="Hyperlink"/>
+          </w:rPr>
+          <w:t>https://www.digikey.com/products/en/discrete-semiconductor-products/transistors-fets-mosfets-single/278?FV=ffec4c79</w:t>
+        </w:r>
+      </w:hyperlink>
+    </w:p>
+    <w:p>
+      <w:proofErr w:type="spellStart"/>
+      <w:r>
+        <w:t>mosfet</w:t>
+      </w:r>
+      <w:proofErr w:type="spellEnd"/>
+      <w:r>
+        <w:t xml:space="preserve"> tutorial</w:t>
+      </w:r>
+    </w:p>
+    <w:p>
+      <w:hyperlink r:id="rId115" w:history="1">
+        <w:r>
+          <w:rPr>
+            <w:rStyle w:val="Hyperlink"/>
+          </w:rPr>
+          <w:t>https://www.eetimes.com/document.asp?doc_id=1273148</w:t>
+        </w:r>
+      </w:hyperlink>
+    </w:p>
+    <w:p>
+      <w:r>
+        <w:t>Digital Lock-in Amplifier</w:t>
+      </w:r>
+    </w:p>
+    <w:p>
+      <w:hyperlink r:id="rId116" w:history="1">
+        <w:r>
+          <w:rPr>
+            <w:rStyle w:val="Hyperlink"/>
+          </w:rPr>
+          <w:t>https://www.eetimes.com/author.asp?section_id=36&amp;doc_id=1332791</w:t>
+        </w:r>
+      </w:hyperlink>
+    </w:p>
+    <w:p/>
+    <w:p>
+      <w:proofErr w:type="spellStart"/>
+      <w:r>
+        <w:lastRenderedPageBreak/>
+        <w:t>SiC</w:t>
+      </w:r>
+      <w:proofErr w:type="spellEnd"/>
+      <w:r>
+        <w:t xml:space="preserve"> Power Inversion Chips</w:t>
+      </w:r>
+    </w:p>
+    <w:p>
+      <w:hyperlink r:id="rId117" w:history="1">
+        <w:r>
+          <w:rPr>
+            <w:rStyle w:val="Hyperlink"/>
+          </w:rPr>
+          <w:t>https://www.planetanalog.com/document.asp?doc_id=559910&amp;site=planetanalog</w:t>
+        </w:r>
+      </w:hyperlink>
+    </w:p>
+    <w:p>
+      <w:hyperlink r:id="rId118" w:history="1">
+        <w:r>
+          <w:rPr>
+            <w:rStyle w:val="Hyperlink"/>
+          </w:rPr>
+          <w:t>http://www.powerelectronics.com/discrete-power-semis/sic-transistor-basics-faqs</w:t>
+        </w:r>
+      </w:hyperlink>
+    </w:p>
+    <w:p>
+      <w:hyperlink r:id="rId119" w:history="1">
+        <w:r>
+          <w:rPr>
+            <w:rStyle w:val="Hyperlink"/>
+          </w:rPr>
+          <w:t>http://www.powerelectronics.com/discrete-power-semis/sic-transistor-basics-faqs</w:t>
+        </w:r>
+      </w:hyperlink>
+    </w:p>
+    <w:p/>
+    <w:p>
+      <w:r>
+        <w:t>Op Amp vs amp</w:t>
+      </w:r>
+    </w:p>
+    <w:p>
+      <w:hyperlink r:id="rId120" w:history="1">
+        <w:r>
+          <w:rPr>
+            <w:rStyle w:val="Hyperlink"/>
+          </w:rPr>
+          <w:t>http://www.electronicdesign.com/power/what-s-difference-between-operational-amplifiers-and-instrumentation-amplifiers</w:t>
+        </w:r>
+      </w:hyperlink>
+    </w:p>
+    <w:p>
+      <w:r>
+        <w:t>EV charging</w:t>
+      </w:r>
+    </w:p>
+    <w:p>
+      <w:hyperlink r:id="rId121" w:history="1">
+        <w:r>
+          <w:rPr>
+            <w:rStyle w:val="Hyperlink"/>
+          </w:rPr>
+          <w:t>http://www.electronicdesign.com/automotive/ev-success-driven-battery-and-charging-solutions</w:t>
+        </w:r>
+      </w:hyperlink>
+    </w:p>
     <w:p>
       <w:bookmarkStart w:id="0" w:name="_GoBack"/>
       <w:bookmarkEnd w:id="0"/>
     </w:p>
+    <w:p/>
     <w:p/>
     <w:sectPr>
       <w:pgSz w:w="12240" w:h="15840"/>
@@ -192,7 +2297,7 @@
       </w:pPr>
     </w:pPrDefault>
   </w:docDefaults>
-  <w:latentStyles w:defLockedState="0" w:defUIPriority="99" w:defSemiHidden="0" w:defUnhideWhenUsed="0" w:defQFormat="0" w:count="375">
+  <w:latentStyles w:defLockedState="0" w:defUIPriority="99" w:defSemiHidden="0" w:defUnhideWhenUsed="0" w:defQFormat="0" w:count="377">
     <w:lsdException w:name="Normal" w:uiPriority="0" w:qFormat="1"/>
     <w:lsdException w:name="heading 1" w:uiPriority="9" w:qFormat="1"/>
     <w:lsdException w:name="heading 2" w:semiHidden="1" w:uiPriority="9" w:unhideWhenUsed="1" w:qFormat="1"/>
@@ -298,7 +2403,6 @@
     <w:lsdException w:name="HTML Sample" w:semiHidden="1" w:unhideWhenUsed="1"/>
     <w:lsdException w:name="HTML Typewriter" w:semiHidden="1" w:unhideWhenUsed="1"/>
     <w:lsdException w:name="HTML Variable" w:semiHidden="1" w:unhideWhenUsed="1"/>
-    <w:lsdException w:name="Normal Table" w:semiHidden="1" w:unhideWhenUsed="1"/>
     <w:lsdException w:name="annotation subject" w:semiHidden="1" w:unhideWhenUsed="1"/>
     <w:lsdException w:name="No List" w:semiHidden="1" w:unhideWhenUsed="1"/>
     <w:lsdException w:name="Outline List 1" w:semiHidden="1" w:unhideWhenUsed="1"/>
@@ -344,11 +2448,9 @@
     <w:lsdException w:name="Table Subtle 1" w:semiHidden="1" w:unhideWhenUsed="1"/>
     <w:lsdException w:name="Table Subtle 2" w:semiHidden="1" w:unhideWhenUsed="1"/>
     <w:lsdException w:name="Table Web 1" w:semiHidden="1" w:unhideWhenUsed="1"/>
-    <w:lsdException w:name="Table Web 2" w:semiHidden="1" w:unhideWhenUsed="1"/>
     <w:lsdException w:name="Table Web 3" w:semiHidden="1" w:unhideWhenUsed="1"/>
     <w:lsdException w:name="Balloon Text" w:semiHidden="1" w:unhideWhenUsed="1"/>
     <w:lsdException w:name="Table Grid" w:uiPriority="39"/>
-    <w:lsdException w:name="Table Theme" w:semiHidden="1" w:unhideWhenUsed="1"/>
     <w:lsdException w:name="Placeholder Text" w:semiHidden="1"/>
     <w:lsdException w:name="No Spacing" w:uiPriority="1" w:qFormat="1"/>
     <w:lsdException w:name="Light Shading" w:uiPriority="60"/>
@@ -568,10 +2670,33 @@
     <w:lsdException w:name="Smart Hyperlink" w:semiHidden="1" w:unhideWhenUsed="1"/>
     <w:lsdException w:name="Hashtag" w:semiHidden="1" w:unhideWhenUsed="1"/>
     <w:lsdException w:name="Unresolved Mention" w:semiHidden="1" w:unhideWhenUsed="1"/>
+    <w:lsdException w:name="Smart Link" w:semiHidden="1" w:unhideWhenUsed="1"/>
+    <w:lsdException w:name="Smart Link Error" w:semiHidden="1" w:unhideWhenUsed="1"/>
   </w:latentStyles>
   <w:style w:type="paragraph" w:default="1" w:styleId="Normal">
     <w:name w:val="Normal"/>
     <w:qFormat/>
+  </w:style>
+  <w:style w:type="paragraph" w:styleId="Heading3">
+    <w:name w:val="heading 3"/>
+    <w:basedOn w:val="Normal"/>
+    <w:link w:val="Heading3Char"/>
+    <w:uiPriority w:val="9"/>
+    <w:semiHidden/>
+    <w:unhideWhenUsed/>
+    <w:qFormat/>
+    <w:rsid w:val="00FA1403"/>
+    <w:pPr>
+      <w:spacing w:before="100" w:beforeAutospacing="1" w:after="100" w:afterAutospacing="1" w:line="240" w:lineRule="auto"/>
+      <w:outlineLvl w:val="2"/>
+    </w:pPr>
+    <w:rPr>
+      <w:rFonts w:ascii="Calibri" w:hAnsi="Calibri" w:cs="Calibri"/>
+      <w:b/>
+      <w:bCs/>
+      <w:sz w:val="27"/>
+      <w:szCs w:val="27"/>
+    </w:rPr>
   </w:style>
   <w:style w:type="character" w:default="1" w:styleId="DefaultParagraphFont">
     <w:name w:val="Default Paragraph Font"/>
@@ -622,6 +2747,40 @@
       <w:color w:val="808080"/>
       <w:shd w:val="clear" w:color="auto" w:fill="E6E6E6"/>
     </w:rPr>
+  </w:style>
+  <w:style w:type="character" w:customStyle="1" w:styleId="Heading3Char">
+    <w:name w:val="Heading 3 Char"/>
+    <w:basedOn w:val="DefaultParagraphFont"/>
+    <w:link w:val="Heading3"/>
+    <w:uiPriority w:val="9"/>
+    <w:semiHidden/>
+    <w:rsid w:val="00FA1403"/>
+    <w:rPr>
+      <w:rFonts w:ascii="Calibri" w:hAnsi="Calibri" w:cs="Calibri"/>
+      <w:b/>
+      <w:bCs/>
+      <w:sz w:val="27"/>
+      <w:szCs w:val="27"/>
+    </w:rPr>
+  </w:style>
+  <w:style w:type="paragraph" w:styleId="NormalWeb">
+    <w:name w:val="Normal (Web)"/>
+    <w:basedOn w:val="Normal"/>
+    <w:uiPriority w:val="99"/>
+    <w:semiHidden/>
+    <w:unhideWhenUsed/>
+    <w:rsid w:val="00FA1403"/>
+    <w:pPr>
+      <w:spacing w:before="100" w:beforeAutospacing="1" w:after="100" w:afterAutospacing="1" w:line="240" w:lineRule="auto"/>
+    </w:pPr>
+    <w:rPr>
+      <w:rFonts w:ascii="Calibri" w:hAnsi="Calibri" w:cs="Calibri"/>
+    </w:rPr>
+  </w:style>
+  <w:style w:type="character" w:customStyle="1" w:styleId="mw-headline">
+    <w:name w:val="mw-headline"/>
+    <w:basedOn w:val="DefaultParagraphFont"/>
+    <w:rsid w:val="00FA1403"/>
   </w:style>
 </w:styles>
 </file>

</xml_diff>

<commit_message>
Add links for power amplifiers and powertrain components
</commit_message>
<xml_diff>
--- a/HighPowerAmplifierLinks.docx
+++ b/HighPowerAmplifierLinks.docx
@@ -2264,12 +2264,133 @@
         </w:r>
       </w:hyperlink>
     </w:p>
+    <w:p/>
+    <w:p>
+      <w:hyperlink r:id="rId122" w:history="1">
+        <w:r>
+          <w:rPr>
+            <w:rStyle w:val="Hyperlink"/>
+          </w:rPr>
+          <w:t>http://www.programmablepower.com/ac-power-source/MX/downloads/CI_MX_Series_Datasheet.pdf</w:t>
+        </w:r>
+      </w:hyperlink>
+    </w:p>
+    <w:p>
+      <w:pPr>
+        <w:rPr>
+          <w:color w:val="5A5A5A"/>
+        </w:rPr>
+      </w:pPr>
+      <w:hyperlink r:id="rId123" w:history="1">
+        <w:r>
+          <w:rPr>
+            <w:rStyle w:val="Hyperlink"/>
+          </w:rPr>
+          <w:t>http://www.programmablepower.com/ac-power-source/MX/downloads/MX_Series_User_Manual_7003-960_rAY.pdf</w:t>
+        </w:r>
+      </w:hyperlink>
+    </w:p>
+    <w:p>
+      <w:hyperlink r:id="rId124" w:history="1">
+        <w:r>
+          <w:rPr>
+            <w:rStyle w:val="Hyperlink"/>
+          </w:rPr>
+          <w:t>http://cache.freescale.com/files/rf_if/doc/app_note/AN1987.pdf</w:t>
+        </w:r>
+      </w:hyperlink>
+    </w:p>
+    <w:p>
+      <w:hyperlink r:id="rId125" w:history="1">
+        <w:r>
+          <w:rPr>
+            <w:rStyle w:val="Hyperlink"/>
+          </w:rPr>
+          <w:t>https://en.wikipedia.org/wiki/Power_MOSFET</w:t>
+        </w:r>
+      </w:hyperlink>
+    </w:p>
+    <w:p>
+      <w:hyperlink r:id="rId126" w:history="1">
+        <w:r>
+          <w:rPr>
+            <w:rStyle w:val="Hyperlink"/>
+          </w:rPr>
+          <w:t>http://www.powerampdesign.net/</w:t>
+        </w:r>
+      </w:hyperlink>
+    </w:p>
+    <w:p>
+      <w:hyperlink r:id="rId127" w:history="1">
+        <w:r>
+          <w:rPr>
+            <w:rStyle w:val="Hyperlink"/>
+          </w:rPr>
+          <w:t>http://www.ti.com/lit/an/sloa030a/sloa030a.pdf</w:t>
+        </w:r>
+      </w:hyperlink>
+    </w:p>
+    <w:p/>
+    <w:p>
+      <w:hyperlink r:id="rId128" w:history="1">
+        <w:r>
+          <w:rPr>
+            <w:rStyle w:val="Hyperlink"/>
+          </w:rPr>
+          <w:t>http://www.datasheetcatalog.com/</w:t>
+        </w:r>
+      </w:hyperlink>
+    </w:p>
+    <w:p/>
+    <w:p>
+      <w:hyperlink r:id="rId129" w:history="1">
+        <w:r>
+          <w:rPr>
+            <w:rStyle w:val="Hyperlink"/>
+          </w:rPr>
+          <w:t>http://datasheets.globalspec.com/ds/3599/PowerAmpDesign/46D8D7B0-E935-4AC7-B151-B20AE62D7E04</w:t>
+        </w:r>
+      </w:hyperlink>
+    </w:p>
+    <w:p/>
+    <w:p>
+      <w:r>
+        <w:t xml:space="preserve">Modular 20kW solid state RF amplifier for Indus-2 </w:t>
+      </w:r>
+      <w:proofErr w:type="spellStart"/>
+      <w:r>
+        <w:t>syncrontron</w:t>
+      </w:r>
+      <w:proofErr w:type="spellEnd"/>
+      <w:r>
+        <w:t xml:space="preserve"> </w:t>
+      </w:r>
+    </w:p>
+    <w:p>
+      <w:hyperlink r:id="rId130" w:history="1">
+        <w:r>
+          <w:rPr>
+            <w:rStyle w:val="Hyperlink"/>
+          </w:rPr>
+          <w:t>http://www.sciencedirect.com/science/article/pii/S016890021200215X</w:t>
+        </w:r>
+      </w:hyperlink>
+    </w:p>
+    <w:p/>
+    <w:p>
+      <w:hyperlink r:id="rId131" w:history="1">
+        <w:r>
+          <w:rPr>
+            <w:rStyle w:val="Hyperlink"/>
+          </w:rPr>
+          <w:t>http://www.irf.com/product-info/datasheets/hirel/oma541sk.pdf</w:t>
+        </w:r>
+      </w:hyperlink>
+    </w:p>
     <w:p>
       <w:bookmarkStart w:id="0" w:name="_GoBack"/>
       <w:bookmarkEnd w:id="0"/>
     </w:p>
-    <w:p/>
-    <w:p/>
     <w:sectPr>
       <w:pgSz w:w="12240" w:h="15840"/>
       <w:pgMar w:top="1440" w:right="1440" w:bottom="1440" w:left="1440" w:header="720" w:footer="720" w:gutter="0"/>
@@ -2403,6 +2524,7 @@
     <w:lsdException w:name="HTML Sample" w:semiHidden="1" w:unhideWhenUsed="1"/>
     <w:lsdException w:name="HTML Typewriter" w:semiHidden="1" w:unhideWhenUsed="1"/>
     <w:lsdException w:name="HTML Variable" w:semiHidden="1" w:unhideWhenUsed="1"/>
+    <w:lsdException w:name="Normal Table" w:semiHidden="1" w:unhideWhenUsed="1"/>
     <w:lsdException w:name="annotation subject" w:semiHidden="1" w:unhideWhenUsed="1"/>
     <w:lsdException w:name="No List" w:semiHidden="1" w:unhideWhenUsed="1"/>
     <w:lsdException w:name="Outline List 1" w:semiHidden="1" w:unhideWhenUsed="1"/>
@@ -2448,9 +2570,11 @@
     <w:lsdException w:name="Table Subtle 1" w:semiHidden="1" w:unhideWhenUsed="1"/>
     <w:lsdException w:name="Table Subtle 2" w:semiHidden="1" w:unhideWhenUsed="1"/>
     <w:lsdException w:name="Table Web 1" w:semiHidden="1" w:unhideWhenUsed="1"/>
+    <w:lsdException w:name="Table Web 2" w:semiHidden="1" w:unhideWhenUsed="1"/>
     <w:lsdException w:name="Table Web 3" w:semiHidden="1" w:unhideWhenUsed="1"/>
     <w:lsdException w:name="Balloon Text" w:semiHidden="1" w:unhideWhenUsed="1"/>
     <w:lsdException w:name="Table Grid" w:uiPriority="39"/>
+    <w:lsdException w:name="Table Theme" w:semiHidden="1" w:unhideWhenUsed="1"/>
     <w:lsdException w:name="Placeholder Text" w:semiHidden="1"/>
     <w:lsdException w:name="No Spacing" w:uiPriority="1" w:qFormat="1"/>
     <w:lsdException w:name="Light Shading" w:uiPriority="60"/>

</xml_diff>